<commit_message>
Adição de todas as paginas com os artigos
</commit_message>
<xml_diff>
--- a/documentação/Artigo 11.docx
+++ b/documentação/Artigo 11.docx
@@ -1007,11 +1007,9 @@
       <w:r>
         <w:t xml:space="preserve">Ao adotar essas estratégias avançadas e utilizar as ferramentas adequadas, você </w:t>
       </w:r>
-      <w:proofErr w:type="gramStart"/>
-      <w:r>
-        <w:t>estará fortalecendo</w:t>
-      </w:r>
-      <w:proofErr w:type="gramEnd"/>
+      <w:r>
+        <w:t>fortalecerá</w:t>
+      </w:r>
       <w:r>
         <w:t xml:space="preserve"> sua segurança e controle sobre sua privacidade online. Continue explorando nosso site para mais insights especializados sobre segurança digital e privacidade. Garanta sua tranquilidade enquanto navega na vastidão da internet.</w:t>
       </w:r>
@@ -2803,6 +2801,7 @@
   <w:style w:type="character" w:default="1" w:styleId="Fontepargpadro">
     <w:name w:val="Default Paragraph Font"/>
     <w:uiPriority w:val="1"/>
+    <w:semiHidden/>
     <w:unhideWhenUsed/>
   </w:style>
   <w:style w:type="table" w:default="1" w:styleId="Tabelanormal">

</xml_diff>